<commit_message>
Deploy website to GitHub: d1724b398d52de04b5769144bdb13a692e82a55d
</commit_message>
<xml_diff>
--- a/files/meetings/agm-2017/resolutions/Learner Privacy Resolution.docx
+++ b/files/meetings/agm-2017/resolutions/Learner Privacy Resolution.docx
@@ -21,29 +21,7 @@
           <w:sz w:val="24"/>
           <w:szCs w:val="24"/>
         </w:rPr>
-        <w:t>Motion</w:t>
-      </w:r>
-      <w:r>
-        <w:rPr>
-          <w:rFonts w:ascii="Times New Roman" w:eastAsia="Times New Roman" w:hAnsi="Times New Roman" w:cs="Times New Roman"/>
-          <w:b/>
-          <w:bCs/>
-          <w:color w:val="000000"/>
-          <w:sz w:val="24"/>
-          <w:szCs w:val="24"/>
-        </w:rPr>
-        <w:t>:</w:t>
-      </w:r>
-      <w:r>
-        <w:rPr>
-          <w:rFonts w:ascii="Times New Roman" w:eastAsia="Times New Roman" w:hAnsi="Times New Roman" w:cs="Times New Roman"/>
-          <w:b/>
-          <w:bCs/>
-          <w:color w:val="000000"/>
-          <w:sz w:val="24"/>
-          <w:szCs w:val="24"/>
-        </w:rPr>
-        <w:t xml:space="preserve"> to adopt the position paper titled</w:t>
+        <w:t>Motion to adopt the position paper titled:</w:t>
       </w:r>
     </w:p>
     <w:p>
@@ -442,7 +420,6 @@
         <w:spacing w:after="0" w:line="240" w:lineRule="auto"/>
         <w:rPr>
           <w:rFonts w:ascii="Times New Roman" w:eastAsia="Times New Roman" w:hAnsi="Times New Roman" w:cs="Times New Roman"/>
-          <w:color w:val="000000"/>
           <w:sz w:val="24"/>
           <w:szCs w:val="24"/>
         </w:rPr>
@@ -467,8 +444,6 @@
         </w:rPr>
         <w:t xml:space="preserve"> $0</w:t>
       </w:r>
-      <w:bookmarkStart w:id="0" w:name="_GoBack"/>
-      <w:bookmarkEnd w:id="0"/>
     </w:p>
     <w:p>
       <w:pPr>
@@ -527,7 +502,16 @@
           <w:sz w:val="24"/>
           <w:szCs w:val="24"/>
         </w:rPr>
-        <w:t xml:space="preserve"> Olivia Lee, University of Ottawa</w:t>
+        <w:t xml:space="preserve"> </w:t>
+      </w:r>
+      <w:r>
+        <w:rPr>
+          <w:rFonts w:ascii="Times New Roman" w:eastAsia="Times New Roman" w:hAnsi="Times New Roman" w:cs="Times New Roman"/>
+          <w:color w:val="000000"/>
+          <w:sz w:val="24"/>
+          <w:szCs w:val="24"/>
+        </w:rPr>
+        <w:t>Tavis Apramian, Western University</w:t>
       </w:r>
     </w:p>
     <w:p>
@@ -557,23 +541,32 @@
           <w:sz w:val="24"/>
           <w:szCs w:val="24"/>
         </w:rPr>
-        <w:t xml:space="preserve"> Tavis Apramian, Western University</w:t>
-      </w:r>
-    </w:p>
-    <w:p>
-      <w:pPr>
-        <w:rPr>
-          <w:rFonts w:ascii="Times New Roman" w:eastAsia="Times New Roman" w:hAnsi="Times New Roman" w:cs="Times New Roman"/>
-          <w:color w:val="000000"/>
-          <w:sz w:val="24"/>
-          <w:szCs w:val="24"/>
-        </w:rPr>
-      </w:pPr>
-    </w:p>
-    <w:p>
-      <w:pPr>
-        <w:rPr>
-          <w:rFonts w:ascii="Times New Roman" w:hAnsi="Times New Roman"/>
+        <w:t xml:space="preserve"> </w:t>
+      </w:r>
+      <w:r>
+        <w:rPr>
+          <w:rFonts w:ascii="Times New Roman" w:eastAsia="Times New Roman" w:hAnsi="Times New Roman" w:cs="Times New Roman"/>
+          <w:color w:val="000000"/>
+          <w:sz w:val="24"/>
+          <w:szCs w:val="24"/>
+        </w:rPr>
+        <w:t>Olivia Lee, University of Ottawa</w:t>
+      </w:r>
+    </w:p>
+    <w:p>
+      <w:pPr>
+        <w:rPr>
+          <w:rFonts w:ascii="Times New Roman" w:eastAsia="Times New Roman" w:hAnsi="Times New Roman" w:cs="Times New Roman"/>
+          <w:color w:val="000000"/>
+          <w:sz w:val="24"/>
+          <w:szCs w:val="24"/>
+        </w:rPr>
+      </w:pPr>
+    </w:p>
+    <w:p>
+      <w:pPr>
+        <w:rPr>
+          <w:rFonts w:ascii="Times New Roman" w:hAnsi="Times New Roman" w:cs="Times New Roman"/>
           <w:sz w:val="24"/>
           <w:szCs w:val="24"/>
         </w:rPr>
@@ -588,7 +581,7 @@
           <w:lang w:val="en-US" w:eastAsia="en-US"/>
         </w:rPr>
         <w:drawing>
-          <wp:inline distT="0" distB="0" distL="0" distR="0" wp14:anchorId="5DC5871B" wp14:editId="7DDD0A0B">
+          <wp:inline distT="0" distB="0" distL="0" distR="0" wp14:anchorId="6D6F4D85" wp14:editId="61FDDAA1">
             <wp:extent cx="3092450" cy="1676400"/>
             <wp:effectExtent l="0" t="0" r="0" b="0"/>
             <wp:docPr id="1" name="Picture 1" descr="https://lh5.googleusercontent.com/7jBZqThXZCquVw7A4xF3xyRtFG78miTMZHyNPr-Qxwp4NW4O_3wkFa2yL0OAJSWgHBwQzQAmLXPjbryuNkC95a49JJ7nQI5ASiDIo27VtigbmbrMs02byVWt5UvcEBoEWmQ_3qgC"/>
@@ -636,6 +629,8 @@
           </wp:inline>
         </w:drawing>
       </w:r>
+      <w:bookmarkStart w:id="0" w:name="_GoBack"/>
+      <w:bookmarkEnd w:id="0"/>
     </w:p>
     <w:sectPr>
       <w:pgSz w:w="12240" w:h="15840"/>
@@ -866,12 +861,12 @@
     <w:uiPriority w:val="99"/>
     <w:semiHidden/>
     <w:unhideWhenUsed/>
-    <w:rsid w:val="00E67E56"/>
+    <w:rsid w:val="00A80A9B"/>
     <w:pPr>
       <w:spacing w:after="0" w:line="240" w:lineRule="auto"/>
     </w:pPr>
     <w:rPr>
-      <w:rFonts w:ascii="Lucida Grande" w:hAnsi="Lucida Grande"/>
+      <w:rFonts w:ascii="Lucida Grande" w:hAnsi="Lucida Grande" w:cs="Lucida Grande"/>
       <w:sz w:val="18"/>
       <w:szCs w:val="18"/>
     </w:rPr>
@@ -882,9 +877,9 @@
     <w:link w:val="BalloonText"/>
     <w:uiPriority w:val="99"/>
     <w:semiHidden/>
-    <w:rsid w:val="00E67E56"/>
+    <w:rsid w:val="00A80A9B"/>
     <w:rPr>
-      <w:rFonts w:ascii="Lucida Grande" w:hAnsi="Lucida Grande"/>
+      <w:rFonts w:ascii="Lucida Grande" w:hAnsi="Lucida Grande" w:cs="Lucida Grande"/>
       <w:sz w:val="18"/>
       <w:szCs w:val="18"/>
     </w:rPr>
@@ -1111,12 +1106,12 @@
     <w:uiPriority w:val="99"/>
     <w:semiHidden/>
     <w:unhideWhenUsed/>
-    <w:rsid w:val="00E67E56"/>
+    <w:rsid w:val="00A80A9B"/>
     <w:pPr>
       <w:spacing w:after="0" w:line="240" w:lineRule="auto"/>
     </w:pPr>
     <w:rPr>
-      <w:rFonts w:ascii="Lucida Grande" w:hAnsi="Lucida Grande"/>
+      <w:rFonts w:ascii="Lucida Grande" w:hAnsi="Lucida Grande" w:cs="Lucida Grande"/>
       <w:sz w:val="18"/>
       <w:szCs w:val="18"/>
     </w:rPr>
@@ -1127,9 +1122,9 @@
     <w:link w:val="BalloonText"/>
     <w:uiPriority w:val="99"/>
     <w:semiHidden/>
-    <w:rsid w:val="00E67E56"/>
+    <w:rsid w:val="00A80A9B"/>
     <w:rPr>
-      <w:rFonts w:ascii="Lucida Grande" w:hAnsi="Lucida Grande"/>
+      <w:rFonts w:ascii="Lucida Grande" w:hAnsi="Lucida Grande" w:cs="Lucida Grande"/>
       <w:sz w:val="18"/>
       <w:szCs w:val="18"/>
     </w:rPr>

</xml_diff>